<commit_message>
Updated supporting human ethics documents
</commit_message>
<xml_diff>
--- a/human_ethics/Consent_to_Interview.docx
+++ b/human_ethics/Consent_to_Interview.docx
@@ -417,37 +417,15 @@
           <w:iCs/>
         </w:rPr>
         <w:tab/>
-        <w:t xml:space="preserve">I may withdraw from this study at any point before </w:t>
-      </w:r>
-      <w:r>
-        <w:rPr>
-          <w:rFonts w:asciiTheme="majorHAnsi" w:hAnsiTheme="majorHAnsi"/>
-        </w:rPr>
-        <w:t>the 20</w:t>
-      </w:r>
-      <w:r>
-        <w:rPr>
-          <w:rFonts w:asciiTheme="majorHAnsi" w:hAnsiTheme="majorHAnsi"/>
-        </w:rPr>
-        <w:t>th</w:t>
-      </w:r>
-      <w:r>
-        <w:rPr>
-          <w:rFonts w:asciiTheme="majorHAnsi" w:hAnsiTheme="majorHAnsi"/>
-        </w:rPr>
-        <w:t xml:space="preserve"> of July</w:t>
-      </w:r>
-      <w:r>
-        <w:rPr>
-          <w:rFonts w:asciiTheme="majorHAnsi" w:hAnsiTheme="majorHAnsi"/>
-        </w:rPr>
-        <w:t>,</w:t>
-      </w:r>
-      <w:r>
-        <w:rPr>
-          <w:rFonts w:asciiTheme="majorHAnsi" w:hAnsiTheme="majorHAnsi"/>
-        </w:rPr>
-        <w:t xml:space="preserve"> 2020</w:t>
+        <w:t xml:space="preserve">I may withdraw from this study </w:t>
+      </w:r>
+      <w:r>
+        <w:rPr>
+          <w:rFonts w:asciiTheme="majorHAnsi" w:hAnsiTheme="majorHAnsi"/>
+          <w:iCs/>
+          <w:lang w:val="en-NZ"/>
+        </w:rPr>
+        <w:t>up to 1 week after the interview has taken place</w:t>
       </w:r>
       <w:r>
         <w:rPr>
@@ -1570,7 +1548,7 @@
   <w:abstractNum w:abstractNumId="0" w15:restartNumberingAfterBreak="0">
     <w:nsid w:val="735A0ECF"/>
     <w:multiLevelType w:val="hybridMultilevel"/>
-    <w:tmpl w:val="4324518C"/>
+    <w:tmpl w:val="A2F4E554"/>
     <w:lvl w:ilvl="0" w:tplc="F5382F20">
       <w:start w:val="1"/>
       <w:numFmt w:val="bullet"/>
@@ -2096,7 +2074,6 @@
   <w:style w:type="character" w:default="1" w:styleId="DefaultParagraphFont">
     <w:name w:val="Default Paragraph Font"/>
     <w:uiPriority w:val="1"/>
-    <w:semiHidden/>
     <w:unhideWhenUsed/>
   </w:style>
   <w:style w:type="table" w:default="1" w:styleId="TableNormal">

</xml_diff>